<commit_message>
zmiana i dodanie pliku w word
</commit_message>
<xml_diff>
--- a/Cezar_salatka.docx
+++ b/Cezar_salatka.docx
@@ -6,14 +6,12 @@
       <w:pPr>
         <w:shd w:val="clear" w:color="auto" w:fill="FFFFFF"/>
         <w:spacing w:before="225" w:after="225" w:line="630" w:lineRule="atLeast"/>
-        <w:ind w:left="450" w:right="450"/>
-        <w:jc w:val="center"/>
+        <w:ind w:right="450"/>
         <w:outlineLvl w:val="0"/>
         <w:rPr>
           <w:rFonts w:ascii="Georgia" w:eastAsia="Times New Roman" w:hAnsi="Georgia" w:cs="Times New Roman"/>
-          <w:i/>
           <w:iCs/>
-          <w:color w:val="669B27"/>
+          <w:color w:val="000000" w:themeColor="text1"/>
           <w:kern w:val="36"/>
           <w:sz w:val="60"/>
           <w:szCs w:val="60"/>
@@ -23,15 +21,14 @@
       <w:r>
         <w:rPr>
           <w:rFonts w:ascii="Georgia" w:eastAsia="Times New Roman" w:hAnsi="Georgia" w:cs="Times New Roman"/>
-          <w:i/>
           <w:iCs/>
-          <w:color w:val="669B27"/>
+          <w:color w:val="000000" w:themeColor="text1"/>
           <w:kern w:val="36"/>
           <w:sz w:val="60"/>
           <w:szCs w:val="60"/>
           <w:lang w:eastAsia="pl-PL"/>
         </w:rPr>
-        <w:t>prosta sałatka z kurczakiem oraz sosem cezar</w:t>
+        <w:t>sałatka z kurczakiem oraz sosem cezar</w:t>
       </w:r>
     </w:p>
     <w:p>
@@ -189,25 +186,26 @@
     </w:p>
     <w:p>
       <w:r>
-        <w:t>F</w:t>
+        <w:t>Filet z kurczaka kroimy w cienkie paseczki, oprószamy papryką ostrą oraz słodką, odrobiną soli, polewamy oliwą z oliwek i w miseczce dokładnie mieszamy. Następnie wstawiamy do lodówki na ok.</w:t>
+      </w:r>
+      <w:r>
+        <w:t xml:space="preserve"> </w:t>
       </w:r>
       <w:bookmarkStart w:id="0" w:name="_GoBack"/>
       <w:bookmarkEnd w:id="0"/>
       <w:r>
-        <w:t>ilet z kurczaka kroimy w cienkie paseczki, oprószamy papryką ostrą oraz słodką, odrobiną soli, polewamy oliwą z oliwek i w miseczce dokładnie mieszamy. Następnie wstawiamy do lodówki na ok.30 minut</w:t>
-      </w:r>
-    </w:p>
-    <w:p>
-      <w:r>
-        <w:t xml:space="preserve">W czasie, gdy marynuje nam się filet przygotowujemy sos cezar. W miseczce mieszamy 2 duże łyżki majonezu, pół łyżeczki musztardy, przeciśnięty przez praskę czosnek, parmezan, sok z </w:t>
-      </w:r>
-      <w:proofErr w:type="spellStart"/>
-      <w:r>
-        <w:t>cytryny,oliwę</w:t>
-      </w:r>
-      <w:proofErr w:type="spellEnd"/>
-      <w:r>
-        <w:t xml:space="preserve"> z oliwek. Wszystkie składniki dokładnie mieszamy i doprawiamy do smaku solą oraz pieprzem.</w:t>
+        <w:t>30 minut</w:t>
+      </w:r>
+    </w:p>
+    <w:p>
+      <w:r>
+        <w:t>W czasie, gdy marynuje nam się filet przygotowujemy sos cezar. W miseczce mieszamy 2 duże łyżki majonezu, pół łyżeczki musztardy, przeciśnięty przez praskę czosnek, parmezan, sok z cytryny,</w:t>
+      </w:r>
+      <w:r>
+        <w:t xml:space="preserve"> </w:t>
+      </w:r>
+      <w:r>
+        <w:t>oliwę z oliwek. Wszystkie składniki dokładnie mieszamy i doprawiamy do smaku solą oraz pieprzem.</w:t>
       </w:r>
     </w:p>
     <w:p>

</xml_diff>